<commit_message>
busqueda  de provincia funcionando exitosamente
</commit_message>
<xml_diff>
--- a/placas/placas.docx
+++ b/placas/placas.docx
@@ -3,6 +3,15 @@
 <w:document xmlns:wpc="http://schemas.microsoft.com/office/word/2010/wordprocessingCanvas" xmlns:cx="http://schemas.microsoft.com/office/drawing/2014/chartex" xmlns:mc="http://schemas.openxmlformats.org/markup-compatibility/2006" xmlns:o="urn:schemas-microsoft-com:office:office" xmlns:r="http://schemas.openxmlformats.org/officeDocument/2006/relationships" xmlns:m="http://schemas.openxmlformats.org/officeDocument/2006/math" xmlns:v="urn:schemas-microsoft-com:vml" xmlns:wp14="http://schemas.microsoft.com/office/word/2010/wordprocessingDrawing" xmlns:wp="http://schemas.openxmlformats.org/drawingml/2006/wordprocessingDrawing" xmlns:w10="urn:schemas-microsoft-com:office:word" xmlns:w="http://schemas.openxmlformats.org/wordprocessingml/2006/main" xmlns:w14="http://schemas.microsoft.com/office/word/2010/wordml" xmlns:w15="http://schemas.microsoft.com/office/word/2012/wordml" xmlns:w16se="http://schemas.microsoft.com/office/word/2015/wordml/symex" xmlns:wpg="http://schemas.microsoft.com/office/word/2010/wordprocessingGroup" xmlns:wpi="http://schemas.microsoft.com/office/word/2010/wordprocessingInk" xmlns:wne="http://schemas.microsoft.com/office/word/2006/wordml" xmlns:wps="http://schemas.microsoft.com/office/word/2010/wordprocessingShape" mc:Ignorable="w14 w15 w16se wp14">
   <w:body>
     <w:p>
+      <w:pPr>
+        <w:rPr>
+          <w:noProof/>
+          <w:lang w:val="en-US"/>
+        </w:rPr>
+      </w:pPr>
+      <w:r>
+        <w:t>Primer parte</w:t>
+      </w:r>
       <w:r>
         <w:rPr>
           <w:noProof/>
@@ -85,6 +94,8 @@
           </wp:inline>
         </w:drawing>
       </w:r>
+    </w:p>
+    <w:p>
       <w:r>
         <w:rPr>
           <w:noProof/>
@@ -92,10 +103,10 @@
         </w:rPr>
         <w:lastRenderedPageBreak/>
         <w:drawing>
-          <wp:inline distT="0" distB="0" distL="0" distR="0" wp14:anchorId="78E5BC05" wp14:editId="019E4B7B">
+          <wp:inline distT="0" distB="0" distL="0" distR="0" wp14:anchorId="080A7B6F" wp14:editId="271BA9C8">
             <wp:extent cx="5612130" cy="3155315"/>
             <wp:effectExtent l="0" t="0" r="7620" b="6985"/>
-            <wp:docPr id="3" name="Imagen 3"/>
+            <wp:docPr id="4" name="Imagen 4"/>
             <wp:cNvGraphicFramePr>
               <a:graphicFrameLocks xmlns:a="http://schemas.openxmlformats.org/drawingml/2006/main" noChangeAspect="1"/>
             </wp:cNvGraphicFramePr>
@@ -127,16 +138,23 @@
           </wp:inline>
         </w:drawing>
       </w:r>
+    </w:p>
+    <w:p>
+      <w:r>
+        <w:t xml:space="preserve">SEGUNDA PARTE </w:t>
+      </w:r>
+    </w:p>
+    <w:p>
       <w:r>
         <w:rPr>
           <w:noProof/>
           <w:lang w:val="en-US"/>
         </w:rPr>
         <w:drawing>
-          <wp:inline distT="0" distB="0" distL="0" distR="0" wp14:anchorId="080A7B6F" wp14:editId="271BA9C8">
+          <wp:inline distT="0" distB="0" distL="0" distR="0" wp14:anchorId="011CE8A4" wp14:editId="67F115B4">
             <wp:extent cx="5612130" cy="3155315"/>
             <wp:effectExtent l="0" t="0" r="7620" b="6985"/>
-            <wp:docPr id="4" name="Imagen 4"/>
+            <wp:docPr id="5" name="Imagen 5"/>
             <wp:cNvGraphicFramePr>
               <a:graphicFrameLocks xmlns:a="http://schemas.openxmlformats.org/drawingml/2006/main" noChangeAspect="1"/>
             </wp:cNvGraphicFramePr>
@@ -149,6 +167,137 @@
                   </pic:nvPicPr>
                   <pic:blipFill>
                     <a:blip r:embed="rId7"/>
+                    <a:stretch>
+                      <a:fillRect/>
+                    </a:stretch>
+                  </pic:blipFill>
+                  <pic:spPr>
+                    <a:xfrm>
+                      <a:off x="0" y="0"/>
+                      <a:ext cx="5612130" cy="3155315"/>
+                    </a:xfrm>
+                    <a:prstGeom prst="rect">
+                      <a:avLst/>
+                    </a:prstGeom>
+                  </pic:spPr>
+                </pic:pic>
+              </a:graphicData>
+            </a:graphic>
+          </wp:inline>
+        </w:drawing>
+      </w:r>
+    </w:p>
+    <w:p>
+      <w:r>
+        <w:rPr>
+          <w:noProof/>
+          <w:lang w:val="en-US"/>
+        </w:rPr>
+        <w:lastRenderedPageBreak/>
+        <w:drawing>
+          <wp:inline distT="0" distB="0" distL="0" distR="0" wp14:anchorId="4A66003D" wp14:editId="4B7502BF">
+            <wp:extent cx="5612130" cy="3155315"/>
+            <wp:effectExtent l="0" t="0" r="7620" b="6985"/>
+            <wp:docPr id="6" name="Imagen 6"/>
+            <wp:cNvGraphicFramePr>
+              <a:graphicFrameLocks xmlns:a="http://schemas.openxmlformats.org/drawingml/2006/main" noChangeAspect="1"/>
+            </wp:cNvGraphicFramePr>
+            <a:graphic xmlns:a="http://schemas.openxmlformats.org/drawingml/2006/main">
+              <a:graphicData uri="http://schemas.openxmlformats.org/drawingml/2006/picture">
+                <pic:pic xmlns:pic="http://schemas.openxmlformats.org/drawingml/2006/picture">
+                  <pic:nvPicPr>
+                    <pic:cNvPr id="1" name=""/>
+                    <pic:cNvPicPr/>
+                  </pic:nvPicPr>
+                  <pic:blipFill>
+                    <a:blip r:embed="rId8"/>
+                    <a:stretch>
+                      <a:fillRect/>
+                    </a:stretch>
+                  </pic:blipFill>
+                  <pic:spPr>
+                    <a:xfrm>
+                      <a:off x="0" y="0"/>
+                      <a:ext cx="5612130" cy="3155315"/>
+                    </a:xfrm>
+                    <a:prstGeom prst="rect">
+                      <a:avLst/>
+                    </a:prstGeom>
+                  </pic:spPr>
+                </pic:pic>
+              </a:graphicData>
+            </a:graphic>
+          </wp:inline>
+        </w:drawing>
+      </w:r>
+    </w:p>
+    <w:p>
+      <w:r>
+        <w:rPr>
+          <w:noProof/>
+          <w:lang w:val="en-US"/>
+        </w:rPr>
+        <w:drawing>
+          <wp:inline distT="0" distB="0" distL="0" distR="0" wp14:anchorId="31B8522B" wp14:editId="0C78CDEE">
+            <wp:extent cx="5612130" cy="3155315"/>
+            <wp:effectExtent l="0" t="0" r="7620" b="6985"/>
+            <wp:docPr id="7" name="Imagen 7"/>
+            <wp:cNvGraphicFramePr>
+              <a:graphicFrameLocks xmlns:a="http://schemas.openxmlformats.org/drawingml/2006/main" noChangeAspect="1"/>
+            </wp:cNvGraphicFramePr>
+            <a:graphic xmlns:a="http://schemas.openxmlformats.org/drawingml/2006/main">
+              <a:graphicData uri="http://schemas.openxmlformats.org/drawingml/2006/picture">
+                <pic:pic xmlns:pic="http://schemas.openxmlformats.org/drawingml/2006/picture">
+                  <pic:nvPicPr>
+                    <pic:cNvPr id="1" name=""/>
+                    <pic:cNvPicPr/>
+                  </pic:nvPicPr>
+                  <pic:blipFill>
+                    <a:blip r:embed="rId9"/>
+                    <a:stretch>
+                      <a:fillRect/>
+                    </a:stretch>
+                  </pic:blipFill>
+                  <pic:spPr>
+                    <a:xfrm>
+                      <a:off x="0" y="0"/>
+                      <a:ext cx="5612130" cy="3155315"/>
+                    </a:xfrm>
+                    <a:prstGeom prst="rect">
+                      <a:avLst/>
+                    </a:prstGeom>
+                  </pic:spPr>
+                </pic:pic>
+              </a:graphicData>
+            </a:graphic>
+          </wp:inline>
+        </w:drawing>
+      </w:r>
+    </w:p>
+    <w:p>
+      <w:r>
+        <w:rPr>
+          <w:noProof/>
+          <w:lang w:val="en-US"/>
+        </w:rPr>
+        <w:lastRenderedPageBreak/>
+        <w:drawing>
+          <wp:inline distT="0" distB="0" distL="0" distR="0" wp14:anchorId="1301DAE6" wp14:editId="754E7A40">
+            <wp:extent cx="5612130" cy="3155315"/>
+            <wp:effectExtent l="0" t="0" r="7620" b="6985"/>
+            <wp:docPr id="8" name="Imagen 8"/>
+            <wp:cNvGraphicFramePr>
+              <a:graphicFrameLocks xmlns:a="http://schemas.openxmlformats.org/drawingml/2006/main" noChangeAspect="1"/>
+            </wp:cNvGraphicFramePr>
+            <a:graphic xmlns:a="http://schemas.openxmlformats.org/drawingml/2006/main">
+              <a:graphicData uri="http://schemas.openxmlformats.org/drawingml/2006/picture">
+                <pic:pic xmlns:pic="http://schemas.openxmlformats.org/drawingml/2006/picture">
+                  <pic:nvPicPr>
+                    <pic:cNvPr id="1" name=""/>
+                    <pic:cNvPicPr/>
+                  </pic:nvPicPr>
+                  <pic:blipFill>
+                    <a:blip r:embed="rId10"/>
                     <a:stretch>
                       <a:fillRect/>
                     </a:stretch>

</xml_diff>

<commit_message>
tercera prueba de placas exitosa
</commit_message>
<xml_diff>
--- a/placas/placas.docx
+++ b/placas/placas.docx
@@ -298,6 +298,141 @@
                   </pic:nvPicPr>
                   <pic:blipFill>
                     <a:blip r:embed="rId10"/>
+                    <a:stretch>
+                      <a:fillRect/>
+                    </a:stretch>
+                  </pic:blipFill>
+                  <pic:spPr>
+                    <a:xfrm>
+                      <a:off x="0" y="0"/>
+                      <a:ext cx="5612130" cy="3155315"/>
+                    </a:xfrm>
+                    <a:prstGeom prst="rect">
+                      <a:avLst/>
+                    </a:prstGeom>
+                  </pic:spPr>
+                </pic:pic>
+              </a:graphicData>
+            </a:graphic>
+          </wp:inline>
+        </w:drawing>
+      </w:r>
+    </w:p>
+    <w:p>
+      <w:r>
+        <w:t xml:space="preserve">TERCERA PARTE </w:t>
+      </w:r>
+    </w:p>
+    <w:p>
+      <w:r>
+        <w:rPr>
+          <w:noProof/>
+          <w:lang w:val="en-US"/>
+        </w:rPr>
+        <w:drawing>
+          <wp:inline distT="0" distB="0" distL="0" distR="0" wp14:anchorId="1926B043" wp14:editId="2AA2D331">
+            <wp:extent cx="5612130" cy="3155315"/>
+            <wp:effectExtent l="0" t="0" r="7620" b="6985"/>
+            <wp:docPr id="3" name="Imagen 3"/>
+            <wp:cNvGraphicFramePr>
+              <a:graphicFrameLocks xmlns:a="http://schemas.openxmlformats.org/drawingml/2006/main" noChangeAspect="1"/>
+            </wp:cNvGraphicFramePr>
+            <a:graphic xmlns:a="http://schemas.openxmlformats.org/drawingml/2006/main">
+              <a:graphicData uri="http://schemas.openxmlformats.org/drawingml/2006/picture">
+                <pic:pic xmlns:pic="http://schemas.openxmlformats.org/drawingml/2006/picture">
+                  <pic:nvPicPr>
+                    <pic:cNvPr id="1" name=""/>
+                    <pic:cNvPicPr/>
+                  </pic:nvPicPr>
+                  <pic:blipFill>
+                    <a:blip r:embed="rId11"/>
+                    <a:stretch>
+                      <a:fillRect/>
+                    </a:stretch>
+                  </pic:blipFill>
+                  <pic:spPr>
+                    <a:xfrm>
+                      <a:off x="0" y="0"/>
+                      <a:ext cx="5612130" cy="3155315"/>
+                    </a:xfrm>
+                    <a:prstGeom prst="rect">
+                      <a:avLst/>
+                    </a:prstGeom>
+                  </pic:spPr>
+                </pic:pic>
+              </a:graphicData>
+            </a:graphic>
+          </wp:inline>
+        </w:drawing>
+      </w:r>
+    </w:p>
+    <w:p>
+      <w:r>
+        <w:rPr>
+          <w:noProof/>
+          <w:lang w:val="en-US"/>
+        </w:rPr>
+        <w:lastRenderedPageBreak/>
+        <w:drawing>
+          <wp:inline distT="0" distB="0" distL="0" distR="0" wp14:anchorId="56C285C0" wp14:editId="29A9C499">
+            <wp:extent cx="5612130" cy="3155315"/>
+            <wp:effectExtent l="0" t="0" r="7620" b="6985"/>
+            <wp:docPr id="9" name="Imagen 9"/>
+            <wp:cNvGraphicFramePr>
+              <a:graphicFrameLocks xmlns:a="http://schemas.openxmlformats.org/drawingml/2006/main" noChangeAspect="1"/>
+            </wp:cNvGraphicFramePr>
+            <a:graphic xmlns:a="http://schemas.openxmlformats.org/drawingml/2006/main">
+              <a:graphicData uri="http://schemas.openxmlformats.org/drawingml/2006/picture">
+                <pic:pic xmlns:pic="http://schemas.openxmlformats.org/drawingml/2006/picture">
+                  <pic:nvPicPr>
+                    <pic:cNvPr id="1" name=""/>
+                    <pic:cNvPicPr/>
+                  </pic:nvPicPr>
+                  <pic:blipFill>
+                    <a:blip r:embed="rId12"/>
+                    <a:stretch>
+                      <a:fillRect/>
+                    </a:stretch>
+                  </pic:blipFill>
+                  <pic:spPr>
+                    <a:xfrm>
+                      <a:off x="0" y="0"/>
+                      <a:ext cx="5612130" cy="3155315"/>
+                    </a:xfrm>
+                    <a:prstGeom prst="rect">
+                      <a:avLst/>
+                    </a:prstGeom>
+                  </pic:spPr>
+                </pic:pic>
+              </a:graphicData>
+            </a:graphic>
+          </wp:inline>
+        </w:drawing>
+      </w:r>
+    </w:p>
+    <w:p>
+      <w:r>
+        <w:rPr>
+          <w:noProof/>
+          <w:lang w:val="en-US"/>
+        </w:rPr>
+        <w:drawing>
+          <wp:inline distT="0" distB="0" distL="0" distR="0" wp14:anchorId="4BD81191" wp14:editId="7B82C395">
+            <wp:extent cx="5612130" cy="3155315"/>
+            <wp:effectExtent l="0" t="0" r="7620" b="6985"/>
+            <wp:docPr id="10" name="Imagen 10"/>
+            <wp:cNvGraphicFramePr>
+              <a:graphicFrameLocks xmlns:a="http://schemas.openxmlformats.org/drawingml/2006/main" noChangeAspect="1"/>
+            </wp:cNvGraphicFramePr>
+            <a:graphic xmlns:a="http://schemas.openxmlformats.org/drawingml/2006/main">
+              <a:graphicData uri="http://schemas.openxmlformats.org/drawingml/2006/picture">
+                <pic:pic xmlns:pic="http://schemas.openxmlformats.org/drawingml/2006/picture">
+                  <pic:nvPicPr>
+                    <pic:cNvPr id="1" name=""/>
+                    <pic:cNvPicPr/>
+                  </pic:nvPicPr>
+                  <pic:blipFill>
+                    <a:blip r:embed="rId13"/>
                     <a:stretch>
                       <a:fillRect/>
                     </a:stretch>

</xml_diff>